<commit_message>
clean 2019 data, combine with other years
</commit_message>
<xml_diff>
--- a/Data/Excel Files/All years/Protocol for data preparation.docx
+++ b/Data/Excel Files/All years/Protocol for data preparation.docx
@@ -48,7 +48,31 @@
     </w:p>
     <w:p>
       <w:r>
-        <w:t>How to prepare raw data (as entered into Excel from field sheets) for import into R for combining data for all years and sites (i.e. every tab of every Excel file).</w:t>
+        <w:t xml:space="preserve">How to prepare raw data (as entered into Excel from field sheets) for import into R for combining data </w:t>
+      </w:r>
+      <w:r>
+        <w:t>from transects at every site and shore height in every year</w:t>
+      </w:r>
+      <w:r>
+        <w:t xml:space="preserve"> (i.e.</w:t>
+      </w:r>
+      <w:r>
+        <w:t>,</w:t>
+      </w:r>
+      <w:r>
+        <w:t xml:space="preserve"> every tab </w:t>
+      </w:r>
+      <w:r>
+        <w:t>within</w:t>
+      </w:r>
+      <w:r>
+        <w:t xml:space="preserve"> </w:t>
+      </w:r>
+      <w:r>
+        <w:t>each</w:t>
+      </w:r>
+      <w:r>
+        <w:t xml:space="preserve"> Excel file).</w:t>
       </w:r>
     </w:p>
     <w:p>
@@ -84,8 +108,6 @@
           <w:b/>
         </w:rPr>
       </w:pPr>
-      <w:bookmarkStart w:id="0" w:name="_GoBack"/>
-      <w:bookmarkEnd w:id="0"/>
       <w:r>
         <w:rPr>
           <w:b/>
@@ -158,6 +180,25 @@
       <w:r>
         <w:t xml:space="preserve">to keep the data in a consistent format. </w:t>
       </w:r>
+      <w:r>
+        <w:t>Also be sure to separate rows that contain</w:t>
+      </w:r>
+      <w:r>
+        <w:t xml:space="preserve"> both</w:t>
+      </w:r>
+      <w:r>
+        <w:t xml:space="preserve"> percent cover and abundance data (e.g., </w:t>
+      </w:r>
+      <w:r>
+        <w:rPr>
+          <w:i/>
+          <w:iCs/>
+        </w:rPr>
+        <w:t>Katharina</w:t>
+      </w:r>
+      <w:r>
+        <w:t>)</w:t>
+      </w:r>
     </w:p>
     <w:p>
       <w:pPr>
@@ -170,6 +211,192 @@
       <w:r>
         <w:t>Try not to change species names in the raw files. They will be cross referenced using the full species key spreadsheet.</w:t>
       </w:r>
+      <w:r>
+        <w:t xml:space="preserve"> So, be sure to use the names that are considered correct at the time of the survey (i.e., in the field when data are being entered)</w:t>
+      </w:r>
+    </w:p>
+    <w:p>
+      <w:pPr>
+        <w:pStyle w:val="ListParagraph"/>
+        <w:numPr>
+          <w:ilvl w:val="1"/>
+          <w:numId w:val="2"/>
+        </w:numPr>
+      </w:pPr>
+      <w:r>
+        <w:t>Make sure each tab/sheet in the excel file has the same number of header rows. Recently, clam shell hash has become a measure of substrate at Meay Channel, but this row should be added to every sheet in the file, so that they all have the same number of header rows. If not, then it won’t read into R</w:t>
+      </w:r>
+      <w:r>
+        <w:t>.</w:t>
+      </w:r>
+    </w:p>
+    <w:p>
+      <w:pPr>
+        <w:pStyle w:val="ListParagraph"/>
+        <w:numPr>
+          <w:ilvl w:val="0"/>
+          <w:numId w:val="2"/>
+        </w:numPr>
+      </w:pPr>
+      <w:r>
+        <w:t xml:space="preserve">Make sure any new species that have not appeared before (e.g., </w:t>
+      </w:r>
+      <w:r>
+        <w:rPr>
+          <w:i/>
+          <w:iCs/>
+        </w:rPr>
+        <w:t>Hedophyllum</w:t>
+      </w:r>
+      <w:r>
+        <w:t xml:space="preserve"> in 2019) are entered into the spreadsheet “Data/taxa/TaxonList_corrected_lumped_unique.csv</w:t>
+      </w:r>
+      <w:r>
+        <w:t>.</w:t>
+      </w:r>
+      <w:r>
+        <w:t>”</w:t>
+      </w:r>
+    </w:p>
+    <w:p>
+      <w:pPr>
+        <w:pStyle w:val="ListParagraph"/>
+        <w:numPr>
+          <w:ilvl w:val="1"/>
+          <w:numId w:val="2"/>
+        </w:numPr>
+      </w:pPr>
+      <w:r>
+        <w:t xml:space="preserve">New species can be added </w:t>
+      </w:r>
+      <w:r>
+        <w:t>to the bottom/end of the spreadsheet. See image below for recent examples from 2019</w:t>
+      </w:r>
+      <w:r>
+        <w:rPr>
+          <w:noProof/>
+        </w:rPr>
+        <w:drawing>
+          <wp:inline distT="0" distB="0" distL="0" distR="0" wp14:anchorId="5C7413D8" wp14:editId="337465D3">
+            <wp:extent cx="5015175" cy="1995447"/>
+            <wp:effectExtent l="0" t="0" r="0" b="5080"/>
+            <wp:docPr id="1" name="Picture 1"/>
+            <wp:cNvGraphicFramePr>
+              <a:graphicFrameLocks xmlns:a="http://schemas.openxmlformats.org/drawingml/2006/main" noChangeAspect="1"/>
+            </wp:cNvGraphicFramePr>
+            <a:graphic xmlns:a="http://schemas.openxmlformats.org/drawingml/2006/main">
+              <a:graphicData uri="http://schemas.openxmlformats.org/drawingml/2006/picture">
+                <pic:pic xmlns:pic="http://schemas.openxmlformats.org/drawingml/2006/picture">
+                  <pic:nvPicPr>
+                    <pic:cNvPr id="0" name="Picture 1"/>
+                    <pic:cNvPicPr>
+                      <a:picLocks noChangeAspect="1" noChangeArrowheads="1"/>
+                    </pic:cNvPicPr>
+                  </pic:nvPicPr>
+                  <pic:blipFill>
+                    <a:blip r:embed="rId7">
+                      <a:extLst>
+                        <a:ext uri="{28A0092B-C50C-407E-A947-70E740481C1C}">
+                          <a14:useLocalDpi xmlns:a14="http://schemas.microsoft.com/office/drawing/2010/main" val="0"/>
+                        </a:ext>
+                      </a:extLst>
+                    </a:blip>
+                    <a:srcRect/>
+                    <a:stretch>
+                      <a:fillRect/>
+                    </a:stretch>
+                  </pic:blipFill>
+                  <pic:spPr bwMode="auto">
+                    <a:xfrm>
+                      <a:off x="0" y="0"/>
+                      <a:ext cx="5026391" cy="1999910"/>
+                    </a:xfrm>
+                    <a:prstGeom prst="rect">
+                      <a:avLst/>
+                    </a:prstGeom>
+                    <a:noFill/>
+                    <a:ln>
+                      <a:noFill/>
+                    </a:ln>
+                  </pic:spPr>
+                </pic:pic>
+              </a:graphicData>
+            </a:graphic>
+          </wp:inline>
+        </w:drawing>
+      </w:r>
+    </w:p>
+    <w:p>
+      <w:pPr>
+        <w:pStyle w:val="ListParagraph"/>
+        <w:numPr>
+          <w:ilvl w:val="1"/>
+          <w:numId w:val="2"/>
+        </w:numPr>
+        <w:spacing w:before="240"/>
+      </w:pPr>
+      <w:r>
+        <w:lastRenderedPageBreak/>
+        <w:t xml:space="preserve">Be sure to add new names to the column taxon_revised, taxon_lumped, and taxon_lumped2 as appropriate (e.g., change </w:t>
+      </w:r>
+      <w:r>
+        <w:rPr>
+          <w:i/>
+          <w:iCs/>
+        </w:rPr>
+        <w:t>Saccharina</w:t>
+      </w:r>
+      <w:r>
+        <w:t xml:space="preserve"> to </w:t>
+      </w:r>
+      <w:r>
+        <w:rPr>
+          <w:i/>
+          <w:iCs/>
+        </w:rPr>
+        <w:t>Hedophyllum</w:t>
+      </w:r>
+      <w:r>
+        <w:t xml:space="preserve"> for </w:t>
+      </w:r>
+      <w:r>
+        <w:rPr>
+          <w:i/>
+          <w:iCs/>
+        </w:rPr>
+        <w:t xml:space="preserve">S. sessilis </w:t>
+      </w:r>
+      <w:r>
+        <w:t xml:space="preserve">and </w:t>
+      </w:r>
+      <w:r>
+        <w:rPr>
+          <w:i/>
+          <w:iCs/>
+        </w:rPr>
+        <w:t>S. groenlandica</w:t>
+      </w:r>
+      <w:r>
+        <w:t>).</w:t>
+      </w:r>
+    </w:p>
+    <w:p>
+      <w:pPr>
+        <w:pStyle w:val="ListParagraph"/>
+        <w:numPr>
+          <w:ilvl w:val="0"/>
+          <w:numId w:val="2"/>
+        </w:numPr>
+        <w:spacing w:before="240"/>
+      </w:pPr>
+      <w:r>
+        <w:t>In the R script “Data/R Code for Data Prep/Martone_Hakai_Intertidal_Data_1_CombineAll....csv” make sure to update the number of elements in the vector named header so that it properly describes the number of header rows for each year.</w:t>
+      </w:r>
+      <w:r>
+        <w:t xml:space="preserve"> NOTE that 2011 and 2012 data are combined in the same excel file, so the length of the vector header is the same as the number of years in the dataset minus one.</w:t>
+      </w:r>
+      <w:bookmarkStart w:id="0" w:name="_GoBack"/>
+      <w:bookmarkEnd w:id="0"/>
     </w:p>
     <w:p/>
     <w:sectPr>
@@ -385,7 +612,7 @@
       </w:pPr>
     </w:pPrDefault>
   </w:docDefaults>
-  <w:latentStyles w:defLockedState="0" w:defUIPriority="99" w:defSemiHidden="0" w:defUnhideWhenUsed="0" w:defQFormat="0" w:count="375">
+  <w:latentStyles w:defLockedState="0" w:defUIPriority="99" w:defSemiHidden="0" w:defUnhideWhenUsed="0" w:defQFormat="0" w:count="376">
     <w:lsdException w:name="Normal" w:uiPriority="0" w:qFormat="1"/>
     <w:lsdException w:name="heading 1" w:uiPriority="9" w:qFormat="1"/>
     <w:lsdException w:name="heading 2" w:semiHidden="1" w:uiPriority="9" w:unhideWhenUsed="1" w:qFormat="1"/>
@@ -761,6 +988,7 @@
     <w:lsdException w:name="Smart Hyperlink" w:semiHidden="1" w:unhideWhenUsed="1"/>
     <w:lsdException w:name="Hashtag" w:semiHidden="1" w:unhideWhenUsed="1"/>
     <w:lsdException w:name="Unresolved Mention" w:semiHidden="1" w:unhideWhenUsed="1"/>
+    <w:lsdException w:name="Smart Link" w:semiHidden="1" w:unhideWhenUsed="1"/>
   </w:latentStyles>
   <w:style w:type="paragraph" w:default="1" w:styleId="Normal">
     <w:name w:val="Normal"/>

</xml_diff>